<commit_message>
Update Project Overview and Goal
</commit_message>
<xml_diff>
--- a/1- Create a Medical Image Annotation Job/Data_Annotation_Project_Files/project-proposal.docx
+++ b/1- Create a Medical Image Annotation Job/Data_Annotation_Project_Files/project-proposal.docx
@@ -151,7 +151,7 @@
               </wp:inline>
             </w:drawing>
           </mc:Choice>
-          <mc:Fallback xmlns:sl="http://schemas.openxmlformats.org/schemaLibrary/2006/main" xmlns:a="http://schemas.openxmlformats.org/drawingml/2006/main" xmlns:pic="http://schemas.openxmlformats.org/drawingml/2006/picture" xmlns:c="http://schemas.openxmlformats.org/drawingml/2006/chart" xmlns:lc="http://schemas.openxmlformats.org/drawingml/2006/lockedCanvas" xmlns:dgm="http://schemas.openxmlformats.org/drawingml/2006/diagram">
+          <mc:Fallback xmlns:dgm="http://schemas.openxmlformats.org/drawingml/2006/diagram" xmlns:lc="http://schemas.openxmlformats.org/drawingml/2006/lockedCanvas" xmlns:c="http://schemas.openxmlformats.org/drawingml/2006/chart" xmlns:pic="http://schemas.openxmlformats.org/drawingml/2006/picture" xmlns:a="http://schemas.openxmlformats.org/drawingml/2006/main" xmlns:sl="http://schemas.openxmlformats.org/schemaLibrary/2006/main">
             <w:drawing>
               <wp:inline distB="114300" distT="114300" distL="114300" distR="114300">
                 <wp:extent cx="6824663" cy="18957"/>
@@ -365,18 +365,7 @@
                 <w:color w:val="4F4F4F"/>
                 <w:shd w:val="clear" w:color="auto" w:fill="FFFFFF"/>
               </w:rPr>
-              <w:t xml:space="preserve">My goal is to </w:t>
-            </w:r>
-            <w:r>
-              <w:rPr>
-                <w:rStyle w:val="Strong"/>
-                <w:rFonts w:ascii="Open Sans" w:hAnsi="Open Sans" w:cs="Open Sans"/>
-                <w:b w:val="0"/>
-                <w:bCs w:val="0"/>
-                <w:color w:val="4F4F4F"/>
-                <w:shd w:val="clear" w:color="auto" w:fill="FFFFFF"/>
-              </w:rPr>
-              <w:t>build a product that helps doctors quickly identify cases of pneumonia in children</w:t>
+              <w:t>My goal is to build a product that helps doctors quickly identify cases of pneumonia in children</w:t>
             </w:r>
             <w:r>
               <w:rPr>
@@ -391,6 +380,16 @@
             <w:pPr>
               <w:spacing w:line="240" w:lineRule="auto"/>
               <w:rPr>
+                <w:rFonts w:ascii="Open Sans" w:hAnsi="Open Sans" w:cs="Open Sans"/>
+                <w:color w:val="4F4F4F"/>
+                <w:shd w:val="clear" w:color="auto" w:fill="FFFFFF"/>
+              </w:rPr>
+            </w:pPr>
+          </w:p>
+          <w:p>
+            <w:pPr>
+              <w:spacing w:line="240" w:lineRule="auto"/>
+              <w:rPr>
                 <w:rFonts w:ascii="Open Sans" w:eastAsia="Open Sans" w:hAnsi="Open Sans" w:cs="Open Sans"/>
                 <w:color w:val="2E3D49"/>
                 <w:sz w:val="20"/>
@@ -435,7 +434,7 @@
                 <w:color w:val="4F4F4F"/>
                 <w:shd w:val="clear" w:color="auto" w:fill="FFFFFF"/>
               </w:rPr>
-              <w:t xml:space="preserve"> and generally </w:t>
+              <w:t xml:space="preserve"> and generally act as a diagnostic aid for them. </w:t>
             </w:r>
             <w:r>
               <w:rPr>
@@ -443,7 +442,7 @@
                 <w:color w:val="4F4F4F"/>
                 <w:shd w:val="clear" w:color="auto" w:fill="FFFFFF"/>
               </w:rPr>
-              <w:t>act as a diagnostic aid</w:t>
+              <w:t>Therefore,</w:t>
             </w:r>
             <w:r>
               <w:rPr>
@@ -451,7 +450,7 @@
                 <w:color w:val="4F4F4F"/>
                 <w:shd w:val="clear" w:color="auto" w:fill="FFFFFF"/>
               </w:rPr>
-              <w:t xml:space="preserve"> for them. </w:t>
+              <w:t xml:space="preserve"> doctors can focus on </w:t>
             </w:r>
             <w:r>
               <w:rPr>
@@ -459,7 +458,7 @@
                 <w:color w:val="4F4F4F"/>
                 <w:shd w:val="clear" w:color="auto" w:fill="FFFFFF"/>
               </w:rPr>
-              <w:t>Therefore,</w:t>
+              <w:t>treatment which</w:t>
             </w:r>
             <w:r>
               <w:rPr>
@@ -467,7 +466,7 @@
                 <w:color w:val="4F4F4F"/>
                 <w:shd w:val="clear" w:color="auto" w:fill="FFFFFF"/>
               </w:rPr>
-              <w:t xml:space="preserve"> doctors can focus on </w:t>
+              <w:t xml:space="preserve"> is a</w:t>
             </w:r>
             <w:r>
               <w:rPr>
@@ -475,7 +474,7 @@
                 <w:color w:val="4F4F4F"/>
                 <w:shd w:val="clear" w:color="auto" w:fill="FFFFFF"/>
               </w:rPr>
-              <w:t>treatment which</w:t>
+              <w:t xml:space="preserve"> </w:t>
             </w:r>
             <w:r>
               <w:rPr>
@@ -483,7 +482,7 @@
                 <w:color w:val="4F4F4F"/>
                 <w:shd w:val="clear" w:color="auto" w:fill="FFFFFF"/>
               </w:rPr>
-              <w:t xml:space="preserve"> is a</w:t>
+              <w:t>more serious task</w:t>
             </w:r>
             <w:r>
               <w:rPr>
@@ -491,7 +490,7 @@
                 <w:color w:val="4F4F4F"/>
                 <w:shd w:val="clear" w:color="auto" w:fill="FFFFFF"/>
               </w:rPr>
-              <w:t xml:space="preserve"> </w:t>
+              <w:t xml:space="preserve">. </w:t>
             </w:r>
             <w:r>
               <w:rPr>
@@ -499,7 +498,7 @@
                 <w:color w:val="4F4F4F"/>
                 <w:shd w:val="clear" w:color="auto" w:fill="FFFFFF"/>
               </w:rPr>
-              <w:t>more serious task</w:t>
+              <w:t>As a result, m</w:t>
             </w:r>
             <w:r>
               <w:rPr>
@@ -507,7 +506,7 @@
                 <w:color w:val="4F4F4F"/>
                 <w:shd w:val="clear" w:color="auto" w:fill="FFFFFF"/>
               </w:rPr>
-              <w:t xml:space="preserve">. </w:t>
+              <w:t>y task</w:t>
             </w:r>
             <w:r>
               <w:rPr>
@@ -515,7 +514,7 @@
                 <w:color w:val="4F4F4F"/>
                 <w:shd w:val="clear" w:color="auto" w:fill="FFFFFF"/>
               </w:rPr>
-              <w:t>As a result, m</w:t>
+              <w:t>, as a product manager,</w:t>
             </w:r>
             <w:r>
               <w:rPr>
@@ -523,39 +522,7 @@
                 <w:color w:val="4F4F4F"/>
                 <w:shd w:val="clear" w:color="auto" w:fill="FFFFFF"/>
               </w:rPr>
-              <w:t>y task</w:t>
-            </w:r>
-            <w:r>
-              <w:rPr>
-                <w:rFonts w:ascii="Open Sans" w:hAnsi="Open Sans" w:cs="Open Sans"/>
-                <w:color w:val="4F4F4F"/>
-                <w:shd w:val="clear" w:color="auto" w:fill="FFFFFF"/>
-              </w:rPr>
-              <w:t>, as a product manager,</w:t>
-            </w:r>
-            <w:r>
-              <w:rPr>
-                <w:rFonts w:ascii="Open Sans" w:hAnsi="Open Sans" w:cs="Open Sans"/>
-                <w:color w:val="4F4F4F"/>
-                <w:shd w:val="clear" w:color="auto" w:fill="FFFFFF"/>
-              </w:rPr>
-              <w:t xml:space="preserve"> is to </w:t>
-            </w:r>
-            <w:r>
-              <w:rPr>
-                <w:rFonts w:ascii="Open Sans" w:hAnsi="Open Sans" w:cs="Open Sans"/>
-                <w:color w:val="4F4F4F"/>
-                <w:shd w:val="clear" w:color="auto" w:fill="FFFFFF"/>
-              </w:rPr>
-              <w:t>build a labeled dataset that distinguishes between healthy and pneumonia x-ray images</w:t>
-            </w:r>
-            <w:r>
-              <w:rPr>
-                <w:rFonts w:ascii="Open Sans" w:hAnsi="Open Sans" w:cs="Open Sans"/>
-                <w:color w:val="4F4F4F"/>
-                <w:shd w:val="clear" w:color="auto" w:fill="FFFFFF"/>
-              </w:rPr>
-              <w:t>.</w:t>
+              <w:t xml:space="preserve"> is to build a labeled dataset that distinguishes between healthy and pneumonia x-ray images.</w:t>
             </w:r>
           </w:p>
         </w:tc>

</xml_diff>

<commit_message>
Update Test Questions & Quality Assurance
</commit_message>
<xml_diff>
--- a/1- Create a Medical Image Annotation Job/Data_Annotation_Project_Files/project-proposal.docx
+++ b/1- Create a Medical Image Annotation Job/Data_Annotation_Project_Files/project-proposal.docx
@@ -1195,6 +1195,7 @@
               <w:pStyle w:val="Heading3"/>
               <w:widowControl w:val="0"/>
               <w:spacing w:before="0" w:after="0" w:line="240" w:lineRule="auto"/>
+              <w:jc w:val="both"/>
               <w:rPr>
                 <w:rFonts w:ascii="Open Sans" w:eastAsia="Open Sans" w:hAnsi="Open Sans" w:cs="Open Sans"/>
                 <w:b/>
@@ -1221,6 +1222,7 @@
               <w:pStyle w:val="Heading3"/>
               <w:widowControl w:val="0"/>
               <w:spacing w:before="0" w:after="0" w:line="240" w:lineRule="auto"/>
+              <w:jc w:val="both"/>
               <w:rPr>
                 <w:rFonts w:ascii="Open Sans" w:eastAsia="Open Sans" w:hAnsi="Open Sans" w:cs="Open Sans"/>
                 <w:color w:val="FFFFFF"/>
@@ -1236,6 +1238,7 @@
               <w:pStyle w:val="Heading3"/>
               <w:widowControl w:val="0"/>
               <w:spacing w:before="0" w:after="0" w:line="240" w:lineRule="auto"/>
+              <w:jc w:val="both"/>
               <w:rPr>
                 <w:rFonts w:ascii="Open Sans" w:eastAsia="Open Sans" w:hAnsi="Open Sans" w:cs="Open Sans"/>
                 <w:i/>
@@ -1272,13 +1275,23 @@
             <w:pPr>
               <w:widowControl w:val="0"/>
               <w:spacing w:line="240" w:lineRule="auto"/>
-              <w:rPr>
-                <w:rFonts w:ascii="Open Sans" w:eastAsia="Open Sans" w:hAnsi="Open Sans" w:cs="Open Sans"/>
-                <w:color w:val="2E3D49"/>
-                <w:sz w:val="20"/>
-                <w:szCs w:val="20"/>
-              </w:rPr>
-            </w:pPr>
+              <w:jc w:val="both"/>
+              <w:rPr>
+                <w:rFonts w:ascii="Open Sans" w:eastAsia="Open Sans" w:hAnsi="Open Sans" w:cs="Open Sans"/>
+                <w:color w:val="2E3D49"/>
+                <w:sz w:val="20"/>
+                <w:szCs w:val="20"/>
+              </w:rPr>
+            </w:pPr>
+            <w:r>
+              <w:rPr>
+                <w:rFonts w:ascii="Open Sans" w:eastAsia="Open Sans" w:hAnsi="Open Sans" w:cs="Open Sans"/>
+                <w:color w:val="2E3D49"/>
+                <w:sz w:val="20"/>
+                <w:szCs w:val="20"/>
+              </w:rPr>
+              <w:t>We have 101 unlabeled and 16 labeled data. As a result, the total number of data is 117. As suggested by Appen, I have developed 8 test questions from labeled data which is more than 5% of unlabeled data.</w:t>
+            </w:r>
           </w:p>
         </w:tc>
       </w:tr>

</xml_diff>

<commit_message>
Update Limitations & Improvements
</commit_message>
<xml_diff>
--- a/1- Create a Medical Image Annotation Job/Data_Annotation_Project_Files/project-proposal.docx
+++ b/1- Create a Medical Image Annotation Job/Data_Annotation_Project_Files/project-proposal.docx
@@ -49,7 +49,7 @@
                     <pic:cNvPicPr preferRelativeResize="0"/>
                   </pic:nvPicPr>
                   <pic:blipFill>
-                    <a:blip r:embed="rId5"/>
+                    <a:blip r:embed="rId6"/>
                     <a:srcRect l="19259" t="21952" r="19189" b="20540"/>
                     <a:stretch>
                       <a:fillRect/>
@@ -1820,6 +1820,7 @@
             <w:pPr>
               <w:widowControl w:val="0"/>
               <w:spacing w:line="240" w:lineRule="auto"/>
+              <w:jc w:val="both"/>
               <w:rPr>
                 <w:rFonts w:ascii="Open Sans" w:eastAsia="Open Sans" w:hAnsi="Open Sans" w:cs="Open Sans"/>
                 <w:color w:val="2E3D49"/>
@@ -1861,6 +1862,7 @@
             <w:pPr>
               <w:widowControl w:val="0"/>
               <w:spacing w:line="240" w:lineRule="auto"/>
+              <w:jc w:val="both"/>
               <w:rPr>
                 <w:rFonts w:ascii="Open Sans" w:eastAsia="Open Sans" w:hAnsi="Open Sans" w:cs="Open Sans"/>
                 <w:color w:val="2E3D49"/>
@@ -1873,6 +1875,7 @@
             <w:pPr>
               <w:widowControl w:val="0"/>
               <w:spacing w:line="240" w:lineRule="auto"/>
+              <w:jc w:val="both"/>
               <w:rPr>
                 <w:rFonts w:ascii="Open Sans" w:eastAsia="Open Sans" w:hAnsi="Open Sans" w:cs="Open Sans"/>
                 <w:color w:val="2E3D49"/>
@@ -1914,6 +1917,7 @@
             <w:pPr>
               <w:widowControl w:val="0"/>
               <w:spacing w:line="240" w:lineRule="auto"/>
+              <w:jc w:val="both"/>
               <w:rPr>
                 <w:rFonts w:ascii="Open Sans" w:eastAsia="Open Sans" w:hAnsi="Open Sans" w:cs="Open Sans"/>
                 <w:color w:val="2E3D49"/>
@@ -1926,6 +1930,7 @@
             <w:pPr>
               <w:widowControl w:val="0"/>
               <w:spacing w:line="240" w:lineRule="auto"/>
+              <w:jc w:val="both"/>
               <w:rPr>
                 <w:rFonts w:ascii="Open Sans" w:eastAsia="Open Sans" w:hAnsi="Open Sans" w:cs="Open Sans"/>
                 <w:color w:val="2E3D49"/>
@@ -2112,13 +2117,439 @@
             <w:pPr>
               <w:widowControl w:val="0"/>
               <w:spacing w:line="240" w:lineRule="auto"/>
-              <w:rPr>
-                <w:rFonts w:ascii="Open Sans" w:eastAsia="Open Sans" w:hAnsi="Open Sans" w:cs="Open Sans"/>
-                <w:color w:val="2E3D49"/>
-                <w:sz w:val="20"/>
-                <w:szCs w:val="20"/>
-              </w:rPr>
-            </w:pPr>
+              <w:jc w:val="both"/>
+              <w:rPr>
+                <w:rFonts w:ascii="Open Sans" w:eastAsia="Open Sans" w:hAnsi="Open Sans" w:cs="Open Sans"/>
+                <w:color w:val="2E3D49"/>
+                <w:sz w:val="20"/>
+                <w:szCs w:val="20"/>
+              </w:rPr>
+            </w:pPr>
+            <w:r>
+              <w:rPr>
+                <w:rFonts w:ascii="Open Sans" w:eastAsia="Open Sans" w:hAnsi="Open Sans" w:cs="Open Sans"/>
+                <w:color w:val="2E3D49"/>
+                <w:sz w:val="20"/>
+                <w:szCs w:val="20"/>
+              </w:rPr>
+              <w:t xml:space="preserve">The size of the dataset is extremely small. </w:t>
+            </w:r>
+            <w:r>
+              <w:rPr>
+                <w:rFonts w:ascii="Open Sans" w:eastAsia="Open Sans" w:hAnsi="Open Sans" w:cs="Open Sans"/>
+                <w:color w:val="2E3D49"/>
+                <w:sz w:val="20"/>
+                <w:szCs w:val="20"/>
+              </w:rPr>
+              <w:t>We have 101 unlabeled and 16 labeled data. As a result, the total number of data is 117.</w:t>
+            </w:r>
+            <w:r>
+              <w:rPr>
+                <w:rFonts w:ascii="Open Sans" w:eastAsia="Open Sans" w:hAnsi="Open Sans" w:cs="Open Sans"/>
+                <w:color w:val="2E3D49"/>
+                <w:sz w:val="20"/>
+                <w:szCs w:val="20"/>
+              </w:rPr>
+              <w:t xml:space="preserve"> It is highly probable that we</w:t>
+            </w:r>
+            <w:r>
+              <w:rPr>
+                <w:rFonts w:ascii="Open Sans" w:eastAsia="Open Sans" w:hAnsi="Open Sans" w:cs="Open Sans"/>
+                <w:color w:val="2E3D49"/>
+                <w:sz w:val="20"/>
+                <w:szCs w:val="20"/>
+              </w:rPr>
+              <w:t xml:space="preserve"> could get some significant </w:t>
+            </w:r>
+            <w:hyperlink r:id="rId10" w:tgtFrame="_blank" w:history="1">
+              <w:r>
+                <w:rPr>
+                  <w:rFonts w:ascii="Open Sans" w:eastAsia="Open Sans" w:hAnsi="Open Sans" w:cs="Open Sans"/>
+                  <w:b/>
+                  <w:bCs/>
+                  <w:i/>
+                  <w:iCs/>
+                  <w:color w:val="2E3D49"/>
+                  <w:sz w:val="20"/>
+                  <w:szCs w:val="20"/>
+                </w:rPr>
+                <w:t>sampling bias</w:t>
+              </w:r>
+            </w:hyperlink>
+            <w:r>
+              <w:rPr>
+                <w:rFonts w:ascii="Open Sans" w:eastAsia="Open Sans" w:hAnsi="Open Sans" w:cs="Open Sans"/>
+                <w:color w:val="2E3D49"/>
+                <w:sz w:val="20"/>
+                <w:szCs w:val="20"/>
+              </w:rPr>
+              <w:t xml:space="preserve"> in </w:t>
+            </w:r>
+            <w:r>
+              <w:rPr>
+                <w:rFonts w:ascii="Open Sans" w:eastAsia="Open Sans" w:hAnsi="Open Sans" w:cs="Open Sans"/>
+                <w:color w:val="2E3D49"/>
+                <w:sz w:val="20"/>
+                <w:szCs w:val="20"/>
+              </w:rPr>
+              <w:t>our</w:t>
+            </w:r>
+            <w:r>
+              <w:rPr>
+                <w:rFonts w:ascii="Open Sans" w:eastAsia="Open Sans" w:hAnsi="Open Sans" w:cs="Open Sans"/>
+                <w:color w:val="2E3D49"/>
+                <w:sz w:val="20"/>
+                <w:szCs w:val="20"/>
+              </w:rPr>
+              <w:t xml:space="preserve"> end predictions</w:t>
+            </w:r>
+            <w:r>
+              <w:rPr>
+                <w:rFonts w:ascii="Open Sans" w:eastAsia="Open Sans" w:hAnsi="Open Sans" w:cs="Open Sans"/>
+                <w:color w:val="2E3D49"/>
+                <w:sz w:val="20"/>
+                <w:szCs w:val="20"/>
+              </w:rPr>
+              <w:t>.</w:t>
+            </w:r>
+          </w:p>
+          <w:p>
+            <w:pPr>
+              <w:widowControl w:val="0"/>
+              <w:spacing w:line="240" w:lineRule="auto"/>
+              <w:jc w:val="both"/>
+              <w:rPr>
+                <w:rFonts w:ascii="Open Sans" w:eastAsia="Open Sans" w:hAnsi="Open Sans" w:cs="Open Sans"/>
+                <w:color w:val="2E3D49"/>
+                <w:sz w:val="20"/>
+                <w:szCs w:val="20"/>
+              </w:rPr>
+            </w:pPr>
+          </w:p>
+          <w:p>
+            <w:pPr>
+              <w:widowControl w:val="0"/>
+              <w:spacing w:line="240" w:lineRule="auto"/>
+              <w:jc w:val="both"/>
+              <w:rPr>
+                <w:rFonts w:ascii="Open Sans" w:eastAsia="Open Sans" w:hAnsi="Open Sans" w:cs="Open Sans"/>
+                <w:color w:val="2E3D49"/>
+                <w:sz w:val="20"/>
+                <w:szCs w:val="20"/>
+              </w:rPr>
+            </w:pPr>
+            <w:r>
+              <w:rPr>
+                <w:rFonts w:ascii="Open Sans" w:eastAsia="Open Sans" w:hAnsi="Open Sans" w:cs="Open Sans"/>
+                <w:color w:val="2E3D49"/>
+                <w:sz w:val="20"/>
+                <w:szCs w:val="20"/>
+              </w:rPr>
+              <w:t>From the Overview of the project</w:t>
+            </w:r>
+            <w:r>
+              <w:rPr>
+                <w:rFonts w:ascii="Open Sans" w:eastAsia="Open Sans" w:hAnsi="Open Sans" w:cs="Open Sans"/>
+                <w:color w:val="2E3D49"/>
+                <w:sz w:val="20"/>
+                <w:szCs w:val="20"/>
+              </w:rPr>
+              <w:t xml:space="preserve"> (and experience)</w:t>
+            </w:r>
+            <w:r>
+              <w:rPr>
+                <w:rFonts w:ascii="Open Sans" w:eastAsia="Open Sans" w:hAnsi="Open Sans" w:cs="Open Sans"/>
+                <w:color w:val="2E3D49"/>
+                <w:sz w:val="20"/>
+                <w:szCs w:val="20"/>
+              </w:rPr>
+              <w:t xml:space="preserve"> we also know that the</w:t>
+            </w:r>
+            <w:r>
+              <w:rPr>
+                <w:rFonts w:ascii="Open Sans" w:eastAsia="Open Sans" w:hAnsi="Open Sans" w:cs="Open Sans"/>
+                <w:color w:val="2E3D49"/>
+                <w:sz w:val="20"/>
+                <w:szCs w:val="20"/>
+              </w:rPr>
+              <w:t xml:space="preserve"> images are slightly different in size and taken under slightly different exposure times</w:t>
+            </w:r>
+            <w:r>
+              <w:rPr>
+                <w:rFonts w:ascii="Open Sans" w:eastAsia="Open Sans" w:hAnsi="Open Sans" w:cs="Open Sans"/>
+                <w:color w:val="2E3D49"/>
+                <w:sz w:val="20"/>
+                <w:szCs w:val="20"/>
+              </w:rPr>
+              <w:t xml:space="preserve">. </w:t>
+            </w:r>
+            <w:r>
+              <w:rPr>
+                <w:rFonts w:ascii="Open Sans" w:eastAsia="Open Sans" w:hAnsi="Open Sans" w:cs="Open Sans"/>
+                <w:color w:val="2E3D49"/>
+                <w:sz w:val="20"/>
+                <w:szCs w:val="20"/>
+              </w:rPr>
+              <w:t>W</w:t>
+            </w:r>
+            <w:r>
+              <w:rPr>
+                <w:rFonts w:ascii="Open Sans" w:eastAsia="Open Sans" w:hAnsi="Open Sans" w:cs="Open Sans"/>
+                <w:color w:val="2E3D49"/>
+                <w:sz w:val="20"/>
+                <w:szCs w:val="20"/>
+              </w:rPr>
+              <w:t>e</w:t>
+            </w:r>
+            <w:r>
+              <w:rPr>
+                <w:rFonts w:ascii="Open Sans" w:eastAsia="Open Sans" w:hAnsi="Open Sans" w:cs="Open Sans"/>
+                <w:color w:val="2E3D49"/>
+                <w:sz w:val="20"/>
+                <w:szCs w:val="20"/>
+              </w:rPr>
+              <w:t xml:space="preserve"> could get some </w:t>
+            </w:r>
+            <w:hyperlink r:id="rId11" w:tgtFrame="_blank" w:history="1">
+              <w:r>
+                <w:rPr>
+                  <w:rFonts w:ascii="Open Sans" w:eastAsia="Open Sans" w:hAnsi="Open Sans" w:cs="Open Sans"/>
+                  <w:b/>
+                  <w:bCs/>
+                  <w:i/>
+                  <w:iCs/>
+                  <w:color w:val="2E3D49"/>
+                  <w:sz w:val="20"/>
+                  <w:szCs w:val="20"/>
+                </w:rPr>
+                <w:t>measurement</w:t>
+              </w:r>
+              <w:r>
+                <w:rPr>
+                  <w:rFonts w:ascii="Open Sans" w:eastAsia="Open Sans" w:hAnsi="Open Sans" w:cs="Open Sans"/>
+                  <w:b/>
+                  <w:bCs/>
+                  <w:i/>
+                  <w:iCs/>
+                  <w:color w:val="2E3D49"/>
+                  <w:sz w:val="20"/>
+                  <w:szCs w:val="20"/>
+                </w:rPr>
+                <w:t xml:space="preserve"> bias</w:t>
+              </w:r>
+            </w:hyperlink>
+            <w:r>
+              <w:rPr>
+                <w:rFonts w:ascii="Open Sans" w:eastAsia="Open Sans" w:hAnsi="Open Sans" w:cs="Open Sans"/>
+                <w:color w:val="2E3D49"/>
+                <w:sz w:val="20"/>
+                <w:szCs w:val="20"/>
+              </w:rPr>
+              <w:t> </w:t>
+            </w:r>
+            <w:r>
+              <w:rPr>
+                <w:rFonts w:ascii="Open Sans" w:eastAsia="Open Sans" w:hAnsi="Open Sans" w:cs="Open Sans"/>
+                <w:color w:val="2E3D49"/>
+                <w:sz w:val="20"/>
+                <w:szCs w:val="20"/>
+              </w:rPr>
+              <w:t xml:space="preserve">because of this </w:t>
+            </w:r>
+            <w:r>
+              <w:rPr>
+                <w:rFonts w:ascii="Open Sans" w:eastAsia="Open Sans" w:hAnsi="Open Sans" w:cs="Open Sans"/>
+                <w:color w:val="2E3D49"/>
+                <w:sz w:val="20"/>
+                <w:szCs w:val="20"/>
+              </w:rPr>
+              <w:t xml:space="preserve">in </w:t>
+            </w:r>
+            <w:r>
+              <w:rPr>
+                <w:rFonts w:ascii="Open Sans" w:eastAsia="Open Sans" w:hAnsi="Open Sans" w:cs="Open Sans"/>
+                <w:color w:val="2E3D49"/>
+                <w:sz w:val="20"/>
+                <w:szCs w:val="20"/>
+              </w:rPr>
+              <w:t>our</w:t>
+            </w:r>
+            <w:r>
+              <w:rPr>
+                <w:rFonts w:ascii="Open Sans" w:eastAsia="Open Sans" w:hAnsi="Open Sans" w:cs="Open Sans"/>
+                <w:color w:val="2E3D49"/>
+                <w:sz w:val="20"/>
+                <w:szCs w:val="20"/>
+              </w:rPr>
+              <w:t xml:space="preserve"> end predictions</w:t>
+            </w:r>
+            <w:r>
+              <w:rPr>
+                <w:rFonts w:ascii="Open Sans" w:eastAsia="Open Sans" w:hAnsi="Open Sans" w:cs="Open Sans"/>
+                <w:color w:val="2E3D49"/>
+                <w:sz w:val="20"/>
+                <w:szCs w:val="20"/>
+              </w:rPr>
+              <w:t>.</w:t>
+            </w:r>
+          </w:p>
+          <w:p>
+            <w:pPr>
+              <w:widowControl w:val="0"/>
+              <w:spacing w:line="240" w:lineRule="auto"/>
+              <w:jc w:val="both"/>
+              <w:rPr>
+                <w:rFonts w:ascii="Open Sans" w:eastAsia="Open Sans" w:hAnsi="Open Sans" w:cs="Open Sans"/>
+                <w:color w:val="2E3D49"/>
+                <w:sz w:val="20"/>
+                <w:szCs w:val="20"/>
+              </w:rPr>
+            </w:pPr>
+          </w:p>
+          <w:p>
+            <w:pPr>
+              <w:widowControl w:val="0"/>
+              <w:spacing w:line="240" w:lineRule="auto"/>
+              <w:jc w:val="both"/>
+              <w:rPr>
+                <w:rFonts w:ascii="Open Sans" w:eastAsia="Open Sans" w:hAnsi="Open Sans" w:cs="Open Sans"/>
+                <w:color w:val="2E3D49"/>
+                <w:sz w:val="20"/>
+                <w:szCs w:val="20"/>
+              </w:rPr>
+            </w:pPr>
+            <w:proofErr w:type="gramStart"/>
+            <w:r>
+              <w:rPr>
+                <w:rFonts w:ascii="Open Sans" w:eastAsia="Open Sans" w:hAnsi="Open Sans" w:cs="Open Sans"/>
+                <w:color w:val="2E3D49"/>
+                <w:sz w:val="20"/>
+                <w:szCs w:val="20"/>
+              </w:rPr>
+              <w:t>In order to</w:t>
+            </w:r>
+            <w:proofErr w:type="gramEnd"/>
+            <w:r>
+              <w:rPr>
+                <w:rFonts w:ascii="Open Sans" w:eastAsia="Open Sans" w:hAnsi="Open Sans" w:cs="Open Sans"/>
+                <w:color w:val="2E3D49"/>
+                <w:sz w:val="20"/>
+                <w:szCs w:val="20"/>
+              </w:rPr>
+              <w:t xml:space="preserve"> improve the data:</w:t>
+            </w:r>
+          </w:p>
+          <w:p>
+            <w:pPr>
+              <w:widowControl w:val="0"/>
+              <w:spacing w:line="240" w:lineRule="auto"/>
+              <w:jc w:val="both"/>
+              <w:rPr>
+                <w:rFonts w:ascii="Open Sans" w:eastAsia="Open Sans" w:hAnsi="Open Sans" w:cs="Open Sans"/>
+                <w:color w:val="2E3D49"/>
+                <w:sz w:val="20"/>
+                <w:szCs w:val="20"/>
+              </w:rPr>
+            </w:pPr>
+          </w:p>
+          <w:p>
+            <w:pPr>
+              <w:pStyle w:val="ListParagraph"/>
+              <w:widowControl w:val="0"/>
+              <w:numPr>
+                <w:ilvl w:val="0"/>
+                <w:numId w:val="3"/>
+              </w:numPr>
+              <w:spacing w:line="240" w:lineRule="auto"/>
+              <w:jc w:val="both"/>
+              <w:rPr>
+                <w:rFonts w:ascii="Open Sans" w:eastAsia="Open Sans" w:hAnsi="Open Sans" w:cs="Open Sans"/>
+                <w:color w:val="2E3D49"/>
+                <w:sz w:val="20"/>
+                <w:szCs w:val="20"/>
+              </w:rPr>
+            </w:pPr>
+            <w:r>
+              <w:rPr>
+                <w:rFonts w:ascii="Open Sans" w:eastAsia="Open Sans" w:hAnsi="Open Sans" w:cs="Open Sans"/>
+                <w:color w:val="2E3D49"/>
+                <w:sz w:val="20"/>
+                <w:szCs w:val="20"/>
+              </w:rPr>
+              <w:t xml:space="preserve">We must get </w:t>
+            </w:r>
+            <w:r>
+              <w:rPr>
+                <w:rFonts w:ascii="Open Sans" w:eastAsia="Open Sans" w:hAnsi="Open Sans" w:cs="Open Sans"/>
+                <w:color w:val="2E3D49"/>
+                <w:sz w:val="20"/>
+                <w:szCs w:val="20"/>
+              </w:rPr>
+              <w:t>much</w:t>
+            </w:r>
+            <w:r>
+              <w:rPr>
+                <w:rFonts w:ascii="Open Sans" w:eastAsia="Open Sans" w:hAnsi="Open Sans" w:cs="Open Sans"/>
+                <w:color w:val="2E3D49"/>
+                <w:sz w:val="20"/>
+                <w:szCs w:val="20"/>
+              </w:rPr>
+              <w:t xml:space="preserve"> more data</w:t>
+            </w:r>
+            <w:r>
+              <w:rPr>
+                <w:rFonts w:ascii="Open Sans" w:eastAsia="Open Sans" w:hAnsi="Open Sans" w:cs="Open Sans"/>
+                <w:color w:val="2E3D49"/>
+                <w:sz w:val="20"/>
+                <w:szCs w:val="20"/>
+              </w:rPr>
+              <w:t>,</w:t>
+            </w:r>
+          </w:p>
+          <w:p>
+            <w:pPr>
+              <w:pStyle w:val="ListParagraph"/>
+              <w:widowControl w:val="0"/>
+              <w:numPr>
+                <w:ilvl w:val="0"/>
+                <w:numId w:val="3"/>
+              </w:numPr>
+              <w:spacing w:line="240" w:lineRule="auto"/>
+              <w:jc w:val="both"/>
+              <w:rPr>
+                <w:rFonts w:ascii="Open Sans" w:eastAsia="Open Sans" w:hAnsi="Open Sans" w:cs="Open Sans"/>
+                <w:color w:val="2E3D49"/>
+                <w:sz w:val="20"/>
+                <w:szCs w:val="20"/>
+              </w:rPr>
+            </w:pPr>
+            <w:r>
+              <w:rPr>
+                <w:rFonts w:ascii="Open Sans" w:eastAsia="Open Sans" w:hAnsi="Open Sans" w:cs="Open Sans"/>
+                <w:color w:val="2E3D49"/>
+                <w:sz w:val="20"/>
+                <w:szCs w:val="20"/>
+              </w:rPr>
+              <w:t>The size and exposure times of the new dat</w:t>
+            </w:r>
+            <w:r>
+              <w:rPr>
+                <w:rFonts w:ascii="Open Sans" w:eastAsia="Open Sans" w:hAnsi="Open Sans" w:cs="Open Sans"/>
+                <w:color w:val="2E3D49"/>
+                <w:sz w:val="20"/>
+                <w:szCs w:val="20"/>
+              </w:rPr>
+              <w:t>a</w:t>
+            </w:r>
+            <w:r>
+              <w:rPr>
+                <w:rFonts w:ascii="Open Sans" w:eastAsia="Open Sans" w:hAnsi="Open Sans" w:cs="Open Sans"/>
+                <w:color w:val="2E3D49"/>
+                <w:sz w:val="20"/>
+                <w:szCs w:val="20"/>
+              </w:rPr>
+              <w:t xml:space="preserve"> should be the same.</w:t>
+            </w:r>
           </w:p>
         </w:tc>
       </w:tr>
@@ -2476,11 +2907,127 @@
       </w:rPr>
     </w:lvl>
   </w:abstractNum>
+  <w:abstractNum w:abstractNumId="2" w15:restartNumberingAfterBreak="0">
+    <w:nsid w:val="72155B4F"/>
+    <w:multiLevelType w:val="hybridMultilevel"/>
+    <w:tmpl w:val="6EBE0440"/>
+    <w:lvl w:ilvl="0" w:tplc="04090001">
+      <w:start w:val="1"/>
+      <w:numFmt w:val="bullet"/>
+      <w:lvlText w:val=""/>
+      <w:lvlJc w:val="left"/>
+      <w:pPr>
+        <w:ind w:left="720" w:hanging="360"/>
+      </w:pPr>
+      <w:rPr>
+        <w:rFonts w:ascii="Symbol" w:hAnsi="Symbol" w:hint="default"/>
+      </w:rPr>
+    </w:lvl>
+    <w:lvl w:ilvl="1" w:tplc="04090003" w:tentative="1">
+      <w:start w:val="1"/>
+      <w:numFmt w:val="bullet"/>
+      <w:lvlText w:val="o"/>
+      <w:lvlJc w:val="left"/>
+      <w:pPr>
+        <w:ind w:left="1440" w:hanging="360"/>
+      </w:pPr>
+      <w:rPr>
+        <w:rFonts w:ascii="Courier New" w:hAnsi="Courier New" w:cs="Courier New" w:hint="default"/>
+      </w:rPr>
+    </w:lvl>
+    <w:lvl w:ilvl="2" w:tplc="04090005" w:tentative="1">
+      <w:start w:val="1"/>
+      <w:numFmt w:val="bullet"/>
+      <w:lvlText w:val=""/>
+      <w:lvlJc w:val="left"/>
+      <w:pPr>
+        <w:ind w:left="2160" w:hanging="360"/>
+      </w:pPr>
+      <w:rPr>
+        <w:rFonts w:ascii="Wingdings" w:hAnsi="Wingdings" w:hint="default"/>
+      </w:rPr>
+    </w:lvl>
+    <w:lvl w:ilvl="3" w:tplc="04090001" w:tentative="1">
+      <w:start w:val="1"/>
+      <w:numFmt w:val="bullet"/>
+      <w:lvlText w:val=""/>
+      <w:lvlJc w:val="left"/>
+      <w:pPr>
+        <w:ind w:left="2880" w:hanging="360"/>
+      </w:pPr>
+      <w:rPr>
+        <w:rFonts w:ascii="Symbol" w:hAnsi="Symbol" w:hint="default"/>
+      </w:rPr>
+    </w:lvl>
+    <w:lvl w:ilvl="4" w:tplc="04090003" w:tentative="1">
+      <w:start w:val="1"/>
+      <w:numFmt w:val="bullet"/>
+      <w:lvlText w:val="o"/>
+      <w:lvlJc w:val="left"/>
+      <w:pPr>
+        <w:ind w:left="3600" w:hanging="360"/>
+      </w:pPr>
+      <w:rPr>
+        <w:rFonts w:ascii="Courier New" w:hAnsi="Courier New" w:cs="Courier New" w:hint="default"/>
+      </w:rPr>
+    </w:lvl>
+    <w:lvl w:ilvl="5" w:tplc="04090005" w:tentative="1">
+      <w:start w:val="1"/>
+      <w:numFmt w:val="bullet"/>
+      <w:lvlText w:val=""/>
+      <w:lvlJc w:val="left"/>
+      <w:pPr>
+        <w:ind w:left="4320" w:hanging="360"/>
+      </w:pPr>
+      <w:rPr>
+        <w:rFonts w:ascii="Wingdings" w:hAnsi="Wingdings" w:hint="default"/>
+      </w:rPr>
+    </w:lvl>
+    <w:lvl w:ilvl="6" w:tplc="04090001" w:tentative="1">
+      <w:start w:val="1"/>
+      <w:numFmt w:val="bullet"/>
+      <w:lvlText w:val=""/>
+      <w:lvlJc w:val="left"/>
+      <w:pPr>
+        <w:ind w:left="5040" w:hanging="360"/>
+      </w:pPr>
+      <w:rPr>
+        <w:rFonts w:ascii="Symbol" w:hAnsi="Symbol" w:hint="default"/>
+      </w:rPr>
+    </w:lvl>
+    <w:lvl w:ilvl="7" w:tplc="04090003" w:tentative="1">
+      <w:start w:val="1"/>
+      <w:numFmt w:val="bullet"/>
+      <w:lvlText w:val="o"/>
+      <w:lvlJc w:val="left"/>
+      <w:pPr>
+        <w:ind w:left="5760" w:hanging="360"/>
+      </w:pPr>
+      <w:rPr>
+        <w:rFonts w:ascii="Courier New" w:hAnsi="Courier New" w:cs="Courier New" w:hint="default"/>
+      </w:rPr>
+    </w:lvl>
+    <w:lvl w:ilvl="8" w:tplc="04090005" w:tentative="1">
+      <w:start w:val="1"/>
+      <w:numFmt w:val="bullet"/>
+      <w:lvlText w:val=""/>
+      <w:lvlJc w:val="left"/>
+      <w:pPr>
+        <w:ind w:left="6480" w:hanging="360"/>
+      </w:pPr>
+      <w:rPr>
+        <w:rFonts w:ascii="Wingdings" w:hAnsi="Wingdings" w:hint="default"/>
+      </w:rPr>
+    </w:lvl>
+  </w:abstractNum>
   <w:num w:numId="1">
     <w:abstractNumId w:val="1"/>
   </w:num>
   <w:num w:numId="2">
     <w:abstractNumId w:val="0"/>
+  </w:num>
+  <w:num w:numId="3">
+    <w:abstractNumId w:val="2"/>
   </w:num>
 </w:numbering>
 </file>
@@ -3126,6 +3673,18 @@
       <w:iCs/>
     </w:rPr>
   </w:style>
+  <w:style w:type="character" w:styleId="Hyperlink">
+    <w:name w:val="Hyperlink"/>
+    <w:basedOn w:val="DefaultParagraphFont"/>
+    <w:uiPriority w:val="99"/>
+    <w:semiHidden/>
+    <w:unhideWhenUsed/>
+    <w:rsid w:val="00EC04D1"/>
+    <w:rPr>
+      <w:color w:val="0000FF"/>
+      <w:u w:val="single"/>
+    </w:rPr>
+  </w:style>
 </w:styles>
 </file>
 
@@ -3447,4 +4006,16 @@
   </a:objectDefaults>
   <a:extraClrSchemeLst/>
 </a:theme>
+</file>
+
+<file path=customXml/item1.xml><?xml version="1.0" encoding="utf-8"?>
+<b:Sources xmlns:b="http://schemas.openxmlformats.org/officeDocument/2006/bibliography" xmlns="http://schemas.openxmlformats.org/officeDocument/2006/bibliography" SelectedStyle="\APASixthEditionOfficeOnline.xsl" StyleName="APA" Version="6"/>
+</file>
+
+<file path=customXml/itemProps1.xml><?xml version="1.0" encoding="utf-8"?>
+<ds:datastoreItem xmlns:ds="http://schemas.openxmlformats.org/officeDocument/2006/customXml" ds:itemID="{D8EF628F-7F04-4190-80D2-FE680B37ABB9}">
+  <ds:schemaRefs>
+    <ds:schemaRef ds:uri="http://schemas.openxmlformats.org/officeDocument/2006/bibliography"/>
+  </ds:schemaRefs>
+</ds:datastoreItem>
 </file>
</xml_diff>